<commit_message>
added main components & bootstrap. change Menu to Navbar
</commit_message>
<xml_diff>
--- a/WebsiteReactDesign.docx
+++ b/WebsiteReactDesign.docx
@@ -46,12 +46,14 @@
           <w:numId w:val="1"/>
         </w:numPr>
         <w:rPr>
-          <w:lang w:val="en-US"/>
-        </w:rPr>
-      </w:pPr>
-      <w:proofErr w:type="spellStart"/>
-      <w:r>
-        <w:rPr>
+          <w:strike/>
+          <w:lang w:val="en-US"/>
+        </w:rPr>
+      </w:pPr>
+      <w:proofErr w:type="spellStart"/>
+      <w:r>
+        <w:rPr>
+          <w:strike/>
           <w:lang w:val="en-US"/>
         </w:rPr>
         <w:t>BodyWrapper</w:t>
@@ -104,30 +106,34 @@
           <w:numId w:val="1"/>
         </w:numPr>
         <w:rPr>
-          <w:lang w:val="en-US"/>
-        </w:rPr>
-      </w:pPr>
-      <w:r>
-        <w:rPr>
-          <w:lang w:val="en-US"/>
-        </w:rPr>
-        <w:t>Menu</w:t>
-      </w:r>
-    </w:p>
-    <w:p>
-      <w:pPr>
-        <w:pStyle w:val="a3"/>
-        <w:numPr>
-          <w:ilvl w:val="1"/>
-          <w:numId w:val="1"/>
-        </w:numPr>
-        <w:rPr>
-          <w:lang w:val="en-US"/>
-        </w:rPr>
-      </w:pPr>
-      <w:proofErr w:type="spellStart"/>
-      <w:r>
-        <w:rPr>
+          <w:strike/>
+          <w:lang w:val="en-US"/>
+        </w:rPr>
+      </w:pPr>
+      <w:r>
+        <w:rPr>
+          <w:strike/>
+          <w:lang w:val="en-US"/>
+        </w:rPr>
+        <w:t>Navbar</w:t>
+      </w:r>
+    </w:p>
+    <w:p>
+      <w:pPr>
+        <w:pStyle w:val="a3"/>
+        <w:numPr>
+          <w:ilvl w:val="1"/>
+          <w:numId w:val="1"/>
+        </w:numPr>
+        <w:rPr>
+          <w:strike/>
+          <w:lang w:val="en-US"/>
+        </w:rPr>
+      </w:pPr>
+      <w:proofErr w:type="spellStart"/>
+      <w:r>
+        <w:rPr>
+          <w:strike/>
           <w:lang w:val="en-US"/>
         </w:rPr>
         <w:t>MainBody</w:t>
@@ -142,11 +148,13 @@
           <w:numId w:val="1"/>
         </w:numPr>
         <w:rPr>
-          <w:lang w:val="en-US"/>
-        </w:rPr>
-      </w:pPr>
-      <w:r>
-        <w:rPr>
+          <w:strike/>
+          <w:lang w:val="en-US"/>
+        </w:rPr>
+      </w:pPr>
+      <w:r>
+        <w:rPr>
+          <w:strike/>
           <w:lang w:val="en-US"/>
         </w:rPr>
         <w:t>Footer</w:t>
@@ -167,8 +175,10 @@
         <w:rPr>
           <w:lang w:val="en-US"/>
         </w:rPr>
-        <w:t xml:space="preserve">Menu </w:t>
-      </w:r>
+        <w:t>Navbar</w:t>
+      </w:r>
+      <w:bookmarkStart w:id="0" w:name="_GoBack"/>
+      <w:bookmarkEnd w:id="0"/>
     </w:p>
     <w:p>
       <w:pPr>
@@ -1127,13 +1137,7 @@
         <w:rPr>
           <w:lang w:val="en-US"/>
         </w:rPr>
-        <w:t xml:space="preserve">* </w:t>
-      </w:r>
-      <w:r>
-        <w:rPr>
-          <w:lang w:val="en-US"/>
-        </w:rPr>
-        <w:t xml:space="preserve">Implement </w:t>
+        <w:t xml:space="preserve">* Implement </w:t>
       </w:r>
       <w:proofErr w:type="spellStart"/>
       <w:r>
@@ -1215,13 +1219,7 @@
         <w:rPr>
           <w:lang w:val="en-US"/>
         </w:rPr>
-        <w:t xml:space="preserve">* </w:t>
-      </w:r>
-      <w:r>
-        <w:rPr>
-          <w:lang w:val="en-US"/>
-        </w:rPr>
-        <w:t>routes to the same component that shows a collection of shoes, just a different category passed as props for every different route</w:t>
+        <w:t>* routes to the same component that shows a collection of shoes, just a different category passed as props for every different route</w:t>
       </w:r>
     </w:p>
     <w:p>
@@ -1696,13 +1694,7 @@
         <w:rPr>
           <w:lang w:val="en-US"/>
         </w:rPr>
-        <w:t xml:space="preserve">* should </w:t>
-      </w:r>
-      <w:r>
-        <w:rPr>
-          <w:lang w:val="en-US"/>
-        </w:rPr>
-        <w:t>appear as a bar before a Collection component or the side</w:t>
+        <w:t>* should appear as a bar before a Collection component or the side</w:t>
       </w:r>
       <w:r>
         <w:rPr>
@@ -1776,13 +1768,7 @@
         <w:rPr>
           <w:lang w:val="en-US"/>
         </w:rPr>
-        <w:t xml:space="preserve">* should </w:t>
-      </w:r>
-      <w:r>
-        <w:rPr>
-          <w:lang w:val="en-US"/>
-        </w:rPr>
-        <w:t xml:space="preserve">be </w:t>
+        <w:t xml:space="preserve">* should be </w:t>
       </w:r>
       <w:proofErr w:type="spellStart"/>
       <w:r>
@@ -1937,13 +1923,7 @@
         <w:rPr>
           <w:lang w:val="en-US"/>
         </w:rPr>
-        <w:t>Item</w:t>
-      </w:r>
-      <w:r>
-        <w:rPr>
-          <w:lang w:val="en-US"/>
-        </w:rPr>
-        <w:t>Quantity</w:t>
+        <w:t>ItemQuantity</w:t>
       </w:r>
       <w:proofErr w:type="spellEnd"/>
     </w:p>
@@ -2035,7 +2015,6 @@
           <w:lang w:val="en-US"/>
         </w:rPr>
       </w:pPr>
-      <w:bookmarkStart w:id="0" w:name="_GoBack"/>
       <w:r>
         <w:rPr>
           <w:b/>
@@ -2046,7 +2025,6 @@
         <w:t xml:space="preserve">Important Notes: </w:t>
       </w:r>
     </w:p>
-    <w:bookmarkEnd w:id="0"/>
     <w:p>
       <w:pPr>
         <w:pStyle w:val="a3"/>

</xml_diff>

<commit_message>
added images, navbar, header, about, basic routing
</commit_message>
<xml_diff>
--- a/WebsiteReactDesign.docx
+++ b/WebsiteReactDesign.docx
@@ -95,7 +95,7 @@
         <w:rPr>
           <w:lang w:val="en-US"/>
         </w:rPr>
-        <w:t>Header that appears always at the top of the page (?)</w:t>
+        <w:t>Header</w:t>
       </w:r>
     </w:p>
     <w:p>
@@ -159,6 +159,82 @@
         </w:rPr>
         <w:t>Footer</w:t>
       </w:r>
+    </w:p>
+    <w:p>
+      <w:pPr>
+        <w:pStyle w:val="a3"/>
+        <w:numPr>
+          <w:ilvl w:val="0"/>
+          <w:numId w:val="1"/>
+        </w:numPr>
+        <w:rPr>
+          <w:lang w:val="en-US"/>
+        </w:rPr>
+      </w:pPr>
+      <w:r>
+        <w:rPr>
+          <w:lang w:val="en-US"/>
+        </w:rPr>
+        <w:t>Header</w:t>
+      </w:r>
+    </w:p>
+    <w:p>
+      <w:pPr>
+        <w:pStyle w:val="a3"/>
+        <w:numPr>
+          <w:ilvl w:val="1"/>
+          <w:numId w:val="1"/>
+        </w:numPr>
+        <w:rPr>
+          <w:strike/>
+          <w:lang w:val="en-US"/>
+        </w:rPr>
+      </w:pPr>
+      <w:r>
+        <w:rPr>
+          <w:strike/>
+          <w:lang w:val="en-US"/>
+        </w:rPr>
+        <w:t xml:space="preserve">Link to </w:t>
+      </w:r>
+      <w:proofErr w:type="spellStart"/>
+      <w:r>
+        <w:rPr>
+          <w:strike/>
+          <w:lang w:val="en-US"/>
+        </w:rPr>
+        <w:t>UserRegistration</w:t>
+      </w:r>
+      <w:proofErr w:type="spellEnd"/>
+      <w:r>
+        <w:rPr>
+          <w:strike/>
+          <w:lang w:val="en-US"/>
+        </w:rPr>
+        <w:t xml:space="preserve"> (sign in / log in / sign out / log out)</w:t>
+      </w:r>
+    </w:p>
+    <w:p>
+      <w:pPr>
+        <w:pStyle w:val="a3"/>
+        <w:numPr>
+          <w:ilvl w:val="1"/>
+          <w:numId w:val="1"/>
+        </w:numPr>
+        <w:rPr>
+          <w:strike/>
+          <w:lang w:val="en-US"/>
+        </w:rPr>
+      </w:pPr>
+      <w:proofErr w:type="spellStart"/>
+      <w:r>
+        <w:rPr>
+          <w:strike/>
+          <w:lang w:val="en-US"/>
+        </w:rPr>
+        <w:t>UserLinks</w:t>
+      </w:r>
+      <w:proofErr w:type="spellEnd"/>
     </w:p>
     <w:p>
       <w:pPr>
@@ -188,12 +264,34 @@
           <w:numId w:val="1"/>
         </w:numPr>
         <w:rPr>
-          <w:lang w:val="en-US"/>
-        </w:rPr>
-      </w:pPr>
-      <w:proofErr w:type="spellStart"/>
-      <w:r>
-        <w:rPr>
+          <w:strike/>
+          <w:lang w:val="en-US"/>
+        </w:rPr>
+      </w:pPr>
+      <w:r>
+        <w:rPr>
+          <w:strike/>
+          <w:lang w:val="en-US"/>
+        </w:rPr>
+        <w:t>Brand</w:t>
+      </w:r>
+    </w:p>
+    <w:p>
+      <w:pPr>
+        <w:pStyle w:val="a3"/>
+        <w:numPr>
+          <w:ilvl w:val="1"/>
+          <w:numId w:val="1"/>
+        </w:numPr>
+        <w:rPr>
+          <w:strike/>
+          <w:lang w:val="en-US"/>
+        </w:rPr>
+      </w:pPr>
+      <w:proofErr w:type="spellStart"/>
+      <w:r>
+        <w:rPr>
+          <w:strike/>
           <w:lang w:val="en-US"/>
         </w:rPr>
         <w:t>GeneralLinks</w:t>
@@ -211,70 +309,386 @@
           <w:lang w:val="en-US"/>
         </w:rPr>
       </w:pPr>
-      <w:r>
-        <w:rPr>
+      <w:proofErr w:type="spellStart"/>
+      <w:r>
+        <w:rPr>
+          <w:lang w:val="en-US"/>
+        </w:rPr>
+        <w:t>EmployeeLinks</w:t>
+      </w:r>
+      <w:proofErr w:type="spellEnd"/>
+    </w:p>
+    <w:p>
+      <w:pPr>
+        <w:pStyle w:val="a3"/>
+        <w:numPr>
+          <w:ilvl w:val="1"/>
+          <w:numId w:val="1"/>
+        </w:numPr>
+        <w:rPr>
+          <w:lang w:val="en-US"/>
+        </w:rPr>
+      </w:pPr>
+      <w:proofErr w:type="spellStart"/>
+      <w:r>
+        <w:rPr>
+          <w:lang w:val="en-US"/>
+        </w:rPr>
+        <w:t>ManagerLinks</w:t>
+      </w:r>
+      <w:proofErr w:type="spellEnd"/>
+    </w:p>
+    <w:p>
+      <w:pPr>
+        <w:pStyle w:val="a3"/>
+        <w:numPr>
+          <w:ilvl w:val="1"/>
+          <w:numId w:val="1"/>
+        </w:numPr>
+        <w:rPr>
+          <w:lang w:val="en-US"/>
+        </w:rPr>
+      </w:pPr>
+      <w:proofErr w:type="spellStart"/>
+      <w:r>
+        <w:rPr>
+          <w:lang w:val="en-US"/>
+        </w:rPr>
+        <w:t>ShoesLinks</w:t>
+      </w:r>
+      <w:proofErr w:type="spellEnd"/>
+    </w:p>
+    <w:p>
+      <w:pPr>
+        <w:pStyle w:val="a3"/>
+        <w:rPr>
+          <w:lang w:val="en-US"/>
+        </w:rPr>
+      </w:pPr>
+      <w:r>
+        <w:rPr>
+          <w:lang w:val="en-US"/>
+        </w:rPr>
+        <w:t xml:space="preserve">* </w:t>
+      </w:r>
+      <w:r>
+        <w:rPr>
+          <w:lang w:val="en-US"/>
+        </w:rPr>
+        <w:t>links to different pages of the</w:t>
+      </w:r>
+      <w:r>
+        <w:rPr>
+          <w:lang w:val="en-US"/>
+        </w:rPr>
+        <w:t xml:space="preserve"> website</w:t>
+      </w:r>
+    </w:p>
+    <w:p>
+      <w:pPr>
+        <w:pStyle w:val="a3"/>
+        <w:rPr>
+          <w:lang w:val="en-US"/>
+        </w:rPr>
+      </w:pPr>
+      <w:r>
+        <w:rPr>
+          <w:lang w:val="en-US"/>
+        </w:rPr>
+        <w:t>* should use element &lt;Link&gt; of React Router</w:t>
+      </w:r>
+    </w:p>
+    <w:p>
+      <w:pPr>
+        <w:pStyle w:val="a3"/>
+        <w:rPr>
+          <w:lang w:val="en-US"/>
+        </w:rPr>
+      </w:pPr>
+      <w:r>
+        <w:rPr>
+          <w:lang w:val="en-US"/>
+        </w:rPr>
+        <w:t xml:space="preserve">* implement a </w:t>
+      </w:r>
+      <w:proofErr w:type="spellStart"/>
+      <w:r>
+        <w:rPr>
+          <w:lang w:val="en-US"/>
+        </w:rPr>
+        <w:t>PrivateLink</w:t>
+      </w:r>
+      <w:proofErr w:type="spellEnd"/>
+      <w:r>
+        <w:rPr>
+          <w:lang w:val="en-US"/>
+        </w:rPr>
+        <w:t xml:space="preserve"> element for l</w:t>
+      </w:r>
+      <w:r>
+        <w:rPr>
+          <w:lang w:val="en-US"/>
+        </w:rPr>
+        <w:t>i</w:t>
+      </w:r>
+      <w:r>
+        <w:rPr>
+          <w:lang w:val="en-US"/>
+        </w:rPr>
+        <w:t xml:space="preserve">nk that </w:t>
+      </w:r>
+      <w:r>
+        <w:rPr>
+          <w:lang w:val="en-US"/>
+        </w:rPr>
+        <w:t>accessible</w:t>
+      </w:r>
+      <w:r>
+        <w:rPr>
+          <w:lang w:val="en-US"/>
+        </w:rPr>
+        <w:t xml:space="preserve"> only to specific users</w:t>
+      </w:r>
+      <w:r>
+        <w:rPr>
+          <w:lang w:val="en-US"/>
+        </w:rPr>
+        <w:t xml:space="preserve"> or user that is logged in</w:t>
+      </w:r>
+    </w:p>
+    <w:p>
+      <w:pPr>
+        <w:pStyle w:val="a3"/>
+        <w:rPr>
+          <w:lang w:val="en-US"/>
+        </w:rPr>
+      </w:pPr>
+      <w:r>
+        <w:rPr>
+          <w:lang w:val="en-US"/>
+        </w:rPr>
+        <w:t>* different links should always appear, and some should appear only if the user is logged in.</w:t>
+      </w:r>
+    </w:p>
+    <w:p>
+      <w:pPr>
+        <w:pStyle w:val="a3"/>
+        <w:numPr>
+          <w:ilvl w:val="0"/>
+          <w:numId w:val="1"/>
+        </w:numPr>
+        <w:rPr>
+          <w:lang w:val="en-US"/>
+        </w:rPr>
+      </w:pPr>
+      <w:proofErr w:type="spellStart"/>
+      <w:r>
+        <w:rPr>
+          <w:lang w:val="en-US"/>
+        </w:rPr>
+        <w:t>GeneralLinks</w:t>
+      </w:r>
+      <w:proofErr w:type="spellEnd"/>
+    </w:p>
+    <w:p>
+      <w:pPr>
+        <w:pStyle w:val="a3"/>
+        <w:numPr>
+          <w:ilvl w:val="1"/>
+          <w:numId w:val="1"/>
+        </w:numPr>
+        <w:rPr>
+          <w:strike/>
+          <w:lang w:val="en-US"/>
+        </w:rPr>
+      </w:pPr>
+      <w:r>
+        <w:rPr>
+          <w:strike/>
           <w:lang w:val="en-US"/>
         </w:rPr>
         <w:t xml:space="preserve">Link to </w:t>
       </w:r>
-      <w:proofErr w:type="spellStart"/>
-      <w:r>
-        <w:rPr>
-          <w:lang w:val="en-US"/>
-        </w:rPr>
-        <w:t>UserRegistration</w:t>
-      </w:r>
-      <w:proofErr w:type="spellEnd"/>
-      <w:r>
-        <w:rPr>
-          <w:lang w:val="en-US"/>
-        </w:rPr>
-        <w:t xml:space="preserve"> (sign in</w:t>
-      </w:r>
+      <w:r>
+        <w:rPr>
+          <w:rFonts w:hint="cs"/>
+          <w:strike/>
+          <w:lang w:val="en-US"/>
+        </w:rPr>
+        <w:t>C</w:t>
+      </w:r>
+      <w:r>
+        <w:rPr>
+          <w:strike/>
+          <w:lang w:val="en-US"/>
+        </w:rPr>
+        <w:t>ontact</w:t>
+      </w:r>
+    </w:p>
+    <w:p>
+      <w:pPr>
+        <w:pStyle w:val="a3"/>
+        <w:numPr>
+          <w:ilvl w:val="1"/>
+          <w:numId w:val="1"/>
+        </w:numPr>
+        <w:rPr>
+          <w:strike/>
+          <w:lang w:val="en-US"/>
+        </w:rPr>
+      </w:pPr>
+      <w:r>
+        <w:rPr>
+          <w:strike/>
+          <w:lang w:val="en-US"/>
+        </w:rPr>
+        <w:t>Link to Home</w:t>
+      </w:r>
+    </w:p>
+    <w:p>
+      <w:pPr>
+        <w:pStyle w:val="a3"/>
+        <w:numPr>
+          <w:ilvl w:val="1"/>
+          <w:numId w:val="1"/>
+        </w:numPr>
+        <w:rPr>
+          <w:strike/>
+          <w:lang w:val="en-US"/>
+        </w:rPr>
+      </w:pPr>
+      <w:r>
+        <w:rPr>
+          <w:strike/>
+          <w:lang w:val="en-US"/>
+        </w:rPr>
+        <w:t xml:space="preserve">Link to </w:t>
+      </w:r>
+      <w:proofErr w:type="spellStart"/>
+      <w:r>
+        <w:rPr>
+          <w:strike/>
+          <w:lang w:val="en-US"/>
+        </w:rPr>
+        <w:t>CustomerService</w:t>
+      </w:r>
+      <w:proofErr w:type="spellEnd"/>
+    </w:p>
+    <w:p>
+      <w:pPr>
+        <w:pStyle w:val="a3"/>
+        <w:numPr>
+          <w:ilvl w:val="0"/>
+          <w:numId w:val="1"/>
+        </w:numPr>
+        <w:rPr>
+          <w:lang w:val="en-US"/>
+        </w:rPr>
+      </w:pPr>
+      <w:proofErr w:type="spellStart"/>
+      <w:r>
+        <w:rPr>
+          <w:lang w:val="en-US"/>
+        </w:rPr>
+        <w:t>UserLinks</w:t>
+      </w:r>
+      <w:proofErr w:type="spellEnd"/>
+    </w:p>
+    <w:p>
+      <w:pPr>
+        <w:pStyle w:val="a3"/>
+        <w:numPr>
+          <w:ilvl w:val="1"/>
+          <w:numId w:val="1"/>
+        </w:numPr>
+        <w:rPr>
+          <w:strike/>
+          <w:lang w:val="en-US"/>
+        </w:rPr>
+      </w:pPr>
+      <w:r>
+        <w:rPr>
+          <w:strike/>
+          <w:lang w:val="en-US"/>
+        </w:rPr>
+        <w:t xml:space="preserve">Link to </w:t>
+      </w:r>
+      <w:proofErr w:type="spellStart"/>
+      <w:r>
+        <w:rPr>
+          <w:strike/>
+          <w:lang w:val="en-US"/>
+        </w:rPr>
+        <w:t>UserCart</w:t>
+      </w:r>
+      <w:proofErr w:type="spellEnd"/>
+    </w:p>
+    <w:p>
+      <w:pPr>
+        <w:pStyle w:val="a3"/>
+        <w:numPr>
+          <w:ilvl w:val="1"/>
+          <w:numId w:val="1"/>
+        </w:numPr>
+        <w:rPr>
+          <w:strike/>
+          <w:lang w:val="en-US"/>
+        </w:rPr>
+      </w:pPr>
+      <w:r>
+        <w:rPr>
+          <w:strike/>
+          <w:lang w:val="en-US"/>
+        </w:rPr>
+        <w:t xml:space="preserve">Link to </w:t>
+      </w:r>
+      <w:proofErr w:type="spellStart"/>
+      <w:r>
+        <w:rPr>
+          <w:strike/>
+          <w:lang w:val="en-US"/>
+        </w:rPr>
+        <w:t>UserProfile</w:t>
+      </w:r>
+      <w:proofErr w:type="spellEnd"/>
+    </w:p>
+    <w:p>
+      <w:pPr>
+        <w:pStyle w:val="a3"/>
+        <w:numPr>
+          <w:ilvl w:val="1"/>
+          <w:numId w:val="1"/>
+        </w:numPr>
+        <w:rPr>
+          <w:strike/>
+          <w:lang w:val="en-US"/>
+        </w:rPr>
+      </w:pPr>
+      <w:r>
+        <w:rPr>
+          <w:strike/>
+          <w:lang w:val="en-US"/>
+        </w:rPr>
+        <w:t>Link to Wishlist</w:t>
+      </w:r>
+    </w:p>
+    <w:p>
+      <w:pPr>
+        <w:pStyle w:val="a3"/>
+        <w:numPr>
+          <w:ilvl w:val="0"/>
+          <w:numId w:val="1"/>
+        </w:numPr>
+        <w:rPr>
+          <w:lang w:val="en-US"/>
+        </w:rPr>
+      </w:pPr>
       <w:r>
         <w:rPr>
           <w:lang w:val="en-US"/>
         </w:rPr>
         <w:t xml:space="preserve"> </w:t>
       </w:r>
-      <w:r>
-        <w:rPr>
-          <w:lang w:val="en-US"/>
-        </w:rPr>
-        <w:t>/ log in / sign out / log out)</w:t>
-      </w:r>
-    </w:p>
-    <w:p>
-      <w:pPr>
-        <w:pStyle w:val="a3"/>
-        <w:numPr>
-          <w:ilvl w:val="1"/>
-          <w:numId w:val="1"/>
-        </w:numPr>
-        <w:rPr>
-          <w:lang w:val="en-US"/>
-        </w:rPr>
-      </w:pPr>
-      <w:proofErr w:type="spellStart"/>
-      <w:r>
-        <w:rPr>
-          <w:lang w:val="en-US"/>
-        </w:rPr>
-        <w:t>UserLinks</w:t>
-      </w:r>
-      <w:proofErr w:type="spellEnd"/>
-    </w:p>
-    <w:p>
-      <w:pPr>
-        <w:pStyle w:val="a3"/>
-        <w:numPr>
-          <w:ilvl w:val="1"/>
-          <w:numId w:val="1"/>
-        </w:numPr>
-        <w:rPr>
-          <w:lang w:val="en-US"/>
-        </w:rPr>
-      </w:pPr>
       <w:proofErr w:type="spellStart"/>
       <w:r>
         <w:rPr>
@@ -292,6 +706,71 @@
           <w:numId w:val="1"/>
         </w:numPr>
         <w:rPr>
+          <w:strike/>
+          <w:lang w:val="en-US"/>
+        </w:rPr>
+      </w:pPr>
+      <w:r>
+        <w:rPr>
+          <w:strike/>
+          <w:lang w:val="en-US"/>
+        </w:rPr>
+        <w:t xml:space="preserve">Link to </w:t>
+      </w:r>
+      <w:proofErr w:type="spellStart"/>
+      <w:r>
+        <w:rPr>
+          <w:strike/>
+          <w:lang w:val="en-US"/>
+        </w:rPr>
+        <w:t>ManageStock</w:t>
+      </w:r>
+      <w:proofErr w:type="spellEnd"/>
+    </w:p>
+    <w:p>
+      <w:pPr>
+        <w:pStyle w:val="a3"/>
+        <w:numPr>
+          <w:ilvl w:val="1"/>
+          <w:numId w:val="1"/>
+        </w:numPr>
+        <w:rPr>
+          <w:strike/>
+          <w:lang w:val="en-US"/>
+        </w:rPr>
+      </w:pPr>
+      <w:r>
+        <w:rPr>
+          <w:strike/>
+          <w:lang w:val="en-US"/>
+        </w:rPr>
+        <w:t xml:space="preserve">Link to </w:t>
+      </w:r>
+      <w:proofErr w:type="spellStart"/>
+      <w:r>
+        <w:rPr>
+          <w:strike/>
+          <w:lang w:val="en-US"/>
+        </w:rPr>
+        <w:t>Manage</w:t>
+      </w:r>
+      <w:r>
+        <w:rPr>
+          <w:strike/>
+          <w:lang w:val="en-US"/>
+        </w:rPr>
+        <w:t>Orders</w:t>
+      </w:r>
+      <w:proofErr w:type="spellEnd"/>
+    </w:p>
+    <w:p>
+      <w:pPr>
+        <w:pStyle w:val="a3"/>
+        <w:numPr>
+          <w:ilvl w:val="0"/>
+          <w:numId w:val="1"/>
+        </w:numPr>
+        <w:rPr>
           <w:lang w:val="en-US"/>
         </w:rPr>
       </w:pPr>
@@ -312,6 +791,57 @@
           <w:numId w:val="1"/>
         </w:numPr>
         <w:rPr>
+          <w:strike/>
+          <w:lang w:val="en-US"/>
+        </w:rPr>
+      </w:pPr>
+      <w:proofErr w:type="spellStart"/>
+      <w:r>
+        <w:rPr>
+          <w:strike/>
+          <w:lang w:val="en-US"/>
+        </w:rPr>
+        <w:t>EmployeeLinks</w:t>
+      </w:r>
+      <w:proofErr w:type="spellEnd"/>
+    </w:p>
+    <w:p>
+      <w:pPr>
+        <w:pStyle w:val="a3"/>
+        <w:numPr>
+          <w:ilvl w:val="1"/>
+          <w:numId w:val="1"/>
+        </w:numPr>
+        <w:rPr>
+          <w:strike/>
+          <w:lang w:val="en-US"/>
+        </w:rPr>
+      </w:pPr>
+      <w:r>
+        <w:rPr>
+          <w:strike/>
+          <w:lang w:val="en-US"/>
+        </w:rPr>
+        <w:t xml:space="preserve">Link to </w:t>
+      </w:r>
+      <w:proofErr w:type="spellStart"/>
+      <w:r>
+        <w:rPr>
+          <w:strike/>
+          <w:lang w:val="en-US"/>
+        </w:rPr>
+        <w:t>ManageEmployees</w:t>
+      </w:r>
+      <w:proofErr w:type="spellEnd"/>
+    </w:p>
+    <w:p>
+      <w:pPr>
+        <w:pStyle w:val="a3"/>
+        <w:numPr>
+          <w:ilvl w:val="0"/>
+          <w:numId w:val="1"/>
+        </w:numPr>
+        <w:rPr>
           <w:lang w:val="en-US"/>
         </w:rPr>
       </w:pPr>
@@ -327,6 +857,147 @@
     <w:p>
       <w:pPr>
         <w:pStyle w:val="a3"/>
+        <w:numPr>
+          <w:ilvl w:val="1"/>
+          <w:numId w:val="1"/>
+        </w:numPr>
+        <w:rPr>
+          <w:lang w:val="en-US"/>
+        </w:rPr>
+      </w:pPr>
+      <w:r>
+        <w:rPr>
+          <w:lang w:val="en-US"/>
+        </w:rPr>
+        <w:t>Link to Collection by category</w:t>
+      </w:r>
+    </w:p>
+    <w:p>
+      <w:pPr>
+        <w:pStyle w:val="a3"/>
+        <w:ind w:left="1440"/>
+        <w:rPr>
+          <w:lang w:val="en-US"/>
+        </w:rPr>
+      </w:pPr>
+      <w:r>
+        <w:rPr>
+          <w:lang w:val="en-US"/>
+        </w:rPr>
+        <w:t xml:space="preserve">Possible categories: </w:t>
+      </w:r>
+    </w:p>
+    <w:p>
+      <w:pPr>
+        <w:pStyle w:val="a3"/>
+        <w:numPr>
+          <w:ilvl w:val="2"/>
+          <w:numId w:val="1"/>
+        </w:numPr>
+        <w:rPr>
+          <w:lang w:val="en-US"/>
+        </w:rPr>
+      </w:pPr>
+      <w:r>
+        <w:rPr>
+          <w:lang w:val="en-US"/>
+        </w:rPr>
+        <w:t>Heels</w:t>
+      </w:r>
+    </w:p>
+    <w:p>
+      <w:pPr>
+        <w:pStyle w:val="a3"/>
+        <w:numPr>
+          <w:ilvl w:val="2"/>
+          <w:numId w:val="1"/>
+        </w:numPr>
+        <w:rPr>
+          <w:lang w:val="en-US"/>
+        </w:rPr>
+      </w:pPr>
+      <w:r>
+        <w:rPr>
+          <w:lang w:val="en-US"/>
+        </w:rPr>
+        <w:t>Wedges</w:t>
+      </w:r>
+    </w:p>
+    <w:p>
+      <w:pPr>
+        <w:pStyle w:val="a3"/>
+        <w:numPr>
+          <w:ilvl w:val="2"/>
+          <w:numId w:val="1"/>
+        </w:numPr>
+        <w:rPr>
+          <w:lang w:val="en-US"/>
+        </w:rPr>
+      </w:pPr>
+      <w:r>
+        <w:rPr>
+          <w:lang w:val="en-US"/>
+        </w:rPr>
+        <w:t>Sandals</w:t>
+      </w:r>
+    </w:p>
+    <w:p>
+      <w:pPr>
+        <w:pStyle w:val="a3"/>
+        <w:numPr>
+          <w:ilvl w:val="2"/>
+          <w:numId w:val="1"/>
+        </w:numPr>
+        <w:rPr>
+          <w:lang w:val="en-US"/>
+        </w:rPr>
+      </w:pPr>
+      <w:r>
+        <w:rPr>
+          <w:lang w:val="en-US"/>
+        </w:rPr>
+        <w:t>Boots</w:t>
+      </w:r>
+    </w:p>
+    <w:p>
+      <w:pPr>
+        <w:pStyle w:val="a3"/>
+        <w:numPr>
+          <w:ilvl w:val="2"/>
+          <w:numId w:val="1"/>
+        </w:numPr>
+        <w:rPr>
+          <w:lang w:val="en-US"/>
+        </w:rPr>
+      </w:pPr>
+      <w:r>
+        <w:rPr>
+          <w:lang w:val="en-US"/>
+        </w:rPr>
+        <w:t>Summer 2019 Collection</w:t>
+      </w:r>
+    </w:p>
+    <w:p>
+      <w:pPr>
+        <w:pStyle w:val="a3"/>
+        <w:numPr>
+          <w:ilvl w:val="2"/>
+          <w:numId w:val="1"/>
+        </w:numPr>
+        <w:rPr>
+          <w:lang w:val="en-US"/>
+        </w:rPr>
+      </w:pPr>
+      <w:r>
+        <w:rPr>
+          <w:lang w:val="en-US"/>
+        </w:rPr>
+        <w:t>etc.</w:t>
+      </w:r>
+    </w:p>
+    <w:p>
+      <w:pPr>
+        <w:pStyle w:val="a3"/>
         <w:rPr>
           <w:lang w:val="en-US"/>
         </w:rPr>
@@ -341,100 +1012,35 @@
         <w:rPr>
           <w:lang w:val="en-US"/>
         </w:rPr>
-        <w:t>links to different pages of the</w:t>
-      </w:r>
-      <w:r>
-        <w:rPr>
-          <w:lang w:val="en-US"/>
-        </w:rPr>
-        <w:t xml:space="preserve"> website</w:t>
-      </w:r>
-    </w:p>
-    <w:p>
-      <w:pPr>
-        <w:pStyle w:val="a3"/>
-        <w:rPr>
-          <w:lang w:val="en-US"/>
-        </w:rPr>
-      </w:pPr>
-      <w:r>
-        <w:rPr>
-          <w:lang w:val="en-US"/>
-        </w:rPr>
-        <w:t>* should use element &lt;Link&gt; of React Router</w:t>
-      </w:r>
-    </w:p>
-    <w:p>
-      <w:pPr>
-        <w:pStyle w:val="a3"/>
-        <w:rPr>
-          <w:lang w:val="en-US"/>
-        </w:rPr>
-      </w:pPr>
-      <w:r>
-        <w:rPr>
-          <w:lang w:val="en-US"/>
-        </w:rPr>
-        <w:t xml:space="preserve">* implement a </w:t>
-      </w:r>
-      <w:proofErr w:type="spellStart"/>
-      <w:r>
-        <w:rPr>
-          <w:lang w:val="en-US"/>
-        </w:rPr>
-        <w:t>PrivateLink</w:t>
-      </w:r>
-      <w:proofErr w:type="spellEnd"/>
-      <w:r>
-        <w:rPr>
-          <w:lang w:val="en-US"/>
-        </w:rPr>
-        <w:t xml:space="preserve"> element for l</w:t>
-      </w:r>
-      <w:r>
-        <w:rPr>
-          <w:lang w:val="en-US"/>
-        </w:rPr>
-        <w:t>i</w:t>
-      </w:r>
-      <w:r>
-        <w:rPr>
-          <w:lang w:val="en-US"/>
-        </w:rPr>
-        <w:t xml:space="preserve">nk that </w:t>
-      </w:r>
-      <w:r>
-        <w:rPr>
-          <w:lang w:val="en-US"/>
-        </w:rPr>
-        <w:t>accessible</w:t>
-      </w:r>
-      <w:r>
-        <w:rPr>
-          <w:lang w:val="en-US"/>
-        </w:rPr>
-        <w:t xml:space="preserve"> only to specific users</w:t>
-      </w:r>
-      <w:r>
-        <w:rPr>
-          <w:lang w:val="en-US"/>
-        </w:rPr>
-        <w:t xml:space="preserve"> or user that is logged in</w:t>
-      </w:r>
-    </w:p>
-    <w:p>
-      <w:pPr>
-        <w:pStyle w:val="a3"/>
-        <w:rPr>
-          <w:lang w:val="en-US"/>
-        </w:rPr>
-      </w:pPr>
-      <w:r>
-        <w:rPr>
-          <w:lang w:val="en-US"/>
-        </w:rPr>
-        <w:t>* different links should always appear, and some should appear only if the user is logged in.</w:t>
-      </w:r>
+        <w:t xml:space="preserve">links to different </w:t>
+      </w:r>
+      <w:r>
+        <w:rPr>
+          <w:lang w:val="en-US"/>
+        </w:rPr>
+        <w:t>collections of shoes</w:t>
+      </w:r>
+    </w:p>
+    <w:p>
+      <w:pPr>
+        <w:pStyle w:val="a3"/>
+        <w:rPr>
+          <w:lang w:val="en-US"/>
+        </w:rPr>
+      </w:pPr>
+      <w:r>
+        <w:rPr>
+          <w:lang w:val="en-US"/>
+        </w:rPr>
+        <w:t>* Basically, a Link to the same URL, just a different category every time</w:t>
+      </w:r>
+    </w:p>
+    <w:p>
+      <w:pPr>
+        <w:rPr>
+          <w:lang w:val="en-US"/>
+        </w:rPr>
+      </w:pPr>
     </w:p>
     <w:p>
       <w:pPr>
@@ -452,525 +1058,6 @@
         <w:rPr>
           <w:lang w:val="en-US"/>
         </w:rPr>
-        <w:t>GeneralLinks</w:t>
-      </w:r>
-      <w:proofErr w:type="spellEnd"/>
-    </w:p>
-    <w:p>
-      <w:pPr>
-        <w:pStyle w:val="a3"/>
-        <w:numPr>
-          <w:ilvl w:val="1"/>
-          <w:numId w:val="1"/>
-        </w:numPr>
-        <w:rPr>
-          <w:lang w:val="en-US"/>
-        </w:rPr>
-      </w:pPr>
-      <w:r>
-        <w:rPr>
-          <w:lang w:val="en-US"/>
-        </w:rPr>
-        <w:t xml:space="preserve">Link to </w:t>
-      </w:r>
-      <w:r>
-        <w:rPr>
-          <w:rFonts w:hint="cs"/>
-          <w:lang w:val="en-US"/>
-        </w:rPr>
-        <w:t>C</w:t>
-      </w:r>
-      <w:r>
-        <w:rPr>
-          <w:lang w:val="en-US"/>
-        </w:rPr>
-        <w:t>ontact</w:t>
-      </w:r>
-    </w:p>
-    <w:p>
-      <w:pPr>
-        <w:pStyle w:val="a3"/>
-        <w:numPr>
-          <w:ilvl w:val="1"/>
-          <w:numId w:val="1"/>
-        </w:numPr>
-        <w:rPr>
-          <w:lang w:val="en-US"/>
-        </w:rPr>
-      </w:pPr>
-      <w:r>
-        <w:rPr>
-          <w:lang w:val="en-US"/>
-        </w:rPr>
-        <w:t>Link to Home</w:t>
-      </w:r>
-    </w:p>
-    <w:p>
-      <w:pPr>
-        <w:pStyle w:val="a3"/>
-        <w:numPr>
-          <w:ilvl w:val="1"/>
-          <w:numId w:val="1"/>
-        </w:numPr>
-        <w:rPr>
-          <w:lang w:val="en-US"/>
-        </w:rPr>
-      </w:pPr>
-      <w:r>
-        <w:rPr>
-          <w:lang w:val="en-US"/>
-        </w:rPr>
-        <w:t xml:space="preserve">Link to </w:t>
-      </w:r>
-      <w:proofErr w:type="spellStart"/>
-      <w:r>
-        <w:rPr>
-          <w:lang w:val="en-US"/>
-        </w:rPr>
-        <w:t>CustomerService</w:t>
-      </w:r>
-      <w:proofErr w:type="spellEnd"/>
-    </w:p>
-    <w:p>
-      <w:pPr>
-        <w:pStyle w:val="a3"/>
-        <w:numPr>
-          <w:ilvl w:val="0"/>
-          <w:numId w:val="1"/>
-        </w:numPr>
-        <w:rPr>
-          <w:lang w:val="en-US"/>
-        </w:rPr>
-      </w:pPr>
-      <w:proofErr w:type="spellStart"/>
-      <w:r>
-        <w:rPr>
-          <w:lang w:val="en-US"/>
-        </w:rPr>
-        <w:t>UserLinks</w:t>
-      </w:r>
-      <w:proofErr w:type="spellEnd"/>
-    </w:p>
-    <w:p>
-      <w:pPr>
-        <w:pStyle w:val="a3"/>
-        <w:numPr>
-          <w:ilvl w:val="1"/>
-          <w:numId w:val="1"/>
-        </w:numPr>
-        <w:rPr>
-          <w:lang w:val="en-US"/>
-        </w:rPr>
-      </w:pPr>
-      <w:r>
-        <w:rPr>
-          <w:lang w:val="en-US"/>
-        </w:rPr>
-        <w:t xml:space="preserve">Link to </w:t>
-      </w:r>
-      <w:proofErr w:type="spellStart"/>
-      <w:r>
-        <w:rPr>
-          <w:lang w:val="en-US"/>
-        </w:rPr>
-        <w:t>UserCart</w:t>
-      </w:r>
-      <w:proofErr w:type="spellEnd"/>
-    </w:p>
-    <w:p>
-      <w:pPr>
-        <w:pStyle w:val="a3"/>
-        <w:numPr>
-          <w:ilvl w:val="1"/>
-          <w:numId w:val="1"/>
-        </w:numPr>
-        <w:rPr>
-          <w:lang w:val="en-US"/>
-        </w:rPr>
-      </w:pPr>
-      <w:r>
-        <w:rPr>
-          <w:lang w:val="en-US"/>
-        </w:rPr>
-        <w:t xml:space="preserve">Link to </w:t>
-      </w:r>
-      <w:proofErr w:type="spellStart"/>
-      <w:r>
-        <w:rPr>
-          <w:lang w:val="en-US"/>
-        </w:rPr>
-        <w:t>UserProfile</w:t>
-      </w:r>
-      <w:proofErr w:type="spellEnd"/>
-    </w:p>
-    <w:p>
-      <w:pPr>
-        <w:pStyle w:val="a3"/>
-        <w:numPr>
-          <w:ilvl w:val="0"/>
-          <w:numId w:val="1"/>
-        </w:numPr>
-        <w:rPr>
-          <w:lang w:val="en-US"/>
-        </w:rPr>
-      </w:pPr>
-      <w:r>
-        <w:rPr>
-          <w:lang w:val="en-US"/>
-        </w:rPr>
-        <w:t xml:space="preserve"> </w:t>
-      </w:r>
-      <w:proofErr w:type="spellStart"/>
-      <w:r>
-        <w:rPr>
-          <w:lang w:val="en-US"/>
-        </w:rPr>
-        <w:t>EmployeeLinks</w:t>
-      </w:r>
-      <w:proofErr w:type="spellEnd"/>
-    </w:p>
-    <w:p>
-      <w:pPr>
-        <w:pStyle w:val="a3"/>
-        <w:numPr>
-          <w:ilvl w:val="1"/>
-          <w:numId w:val="1"/>
-        </w:numPr>
-        <w:rPr>
-          <w:lang w:val="en-US"/>
-        </w:rPr>
-      </w:pPr>
-      <w:r>
-        <w:rPr>
-          <w:lang w:val="en-US"/>
-        </w:rPr>
-        <w:t xml:space="preserve">Link to </w:t>
-      </w:r>
-      <w:proofErr w:type="spellStart"/>
-      <w:r>
-        <w:rPr>
-          <w:lang w:val="en-US"/>
-        </w:rPr>
-        <w:t>ManageStock</w:t>
-      </w:r>
-      <w:proofErr w:type="spellEnd"/>
-    </w:p>
-    <w:p>
-      <w:pPr>
-        <w:pStyle w:val="a3"/>
-        <w:numPr>
-          <w:ilvl w:val="1"/>
-          <w:numId w:val="1"/>
-        </w:numPr>
-        <w:rPr>
-          <w:lang w:val="en-US"/>
-        </w:rPr>
-      </w:pPr>
-      <w:r>
-        <w:rPr>
-          <w:lang w:val="en-US"/>
-        </w:rPr>
-        <w:t xml:space="preserve">Link to </w:t>
-      </w:r>
-      <w:proofErr w:type="spellStart"/>
-      <w:r>
-        <w:rPr>
-          <w:lang w:val="en-US"/>
-        </w:rPr>
-        <w:t>ManageCustomers</w:t>
-      </w:r>
-      <w:proofErr w:type="spellEnd"/>
-    </w:p>
-    <w:p>
-      <w:pPr>
-        <w:pStyle w:val="a3"/>
-        <w:numPr>
-          <w:ilvl w:val="0"/>
-          <w:numId w:val="1"/>
-        </w:numPr>
-        <w:rPr>
-          <w:lang w:val="en-US"/>
-        </w:rPr>
-      </w:pPr>
-      <w:proofErr w:type="spellStart"/>
-      <w:r>
-        <w:rPr>
-          <w:lang w:val="en-US"/>
-        </w:rPr>
-        <w:t>ManagerLinks</w:t>
-      </w:r>
-      <w:proofErr w:type="spellEnd"/>
-    </w:p>
-    <w:p>
-      <w:pPr>
-        <w:pStyle w:val="a3"/>
-        <w:numPr>
-          <w:ilvl w:val="1"/>
-          <w:numId w:val="1"/>
-        </w:numPr>
-        <w:rPr>
-          <w:lang w:val="en-US"/>
-        </w:rPr>
-      </w:pPr>
-      <w:proofErr w:type="spellStart"/>
-      <w:r>
-        <w:rPr>
-          <w:lang w:val="en-US"/>
-        </w:rPr>
-        <w:t>EmployeeLinks</w:t>
-      </w:r>
-      <w:proofErr w:type="spellEnd"/>
-    </w:p>
-    <w:p>
-      <w:pPr>
-        <w:pStyle w:val="a3"/>
-        <w:numPr>
-          <w:ilvl w:val="1"/>
-          <w:numId w:val="1"/>
-        </w:numPr>
-        <w:rPr>
-          <w:lang w:val="en-US"/>
-        </w:rPr>
-      </w:pPr>
-      <w:r>
-        <w:rPr>
-          <w:lang w:val="en-US"/>
-        </w:rPr>
-        <w:t xml:space="preserve">Link to </w:t>
-      </w:r>
-      <w:proofErr w:type="spellStart"/>
-      <w:r>
-        <w:rPr>
-          <w:lang w:val="en-US"/>
-        </w:rPr>
-        <w:t>ManageEmployees</w:t>
-      </w:r>
-      <w:proofErr w:type="spellEnd"/>
-    </w:p>
-    <w:p>
-      <w:pPr>
-        <w:pStyle w:val="a3"/>
-        <w:numPr>
-          <w:ilvl w:val="0"/>
-          <w:numId w:val="1"/>
-        </w:numPr>
-        <w:rPr>
-          <w:lang w:val="en-US"/>
-        </w:rPr>
-      </w:pPr>
-      <w:proofErr w:type="spellStart"/>
-      <w:r>
-        <w:rPr>
-          <w:lang w:val="en-US"/>
-        </w:rPr>
-        <w:t>ShoesLinks</w:t>
-      </w:r>
-      <w:proofErr w:type="spellEnd"/>
-    </w:p>
-    <w:p>
-      <w:pPr>
-        <w:pStyle w:val="a3"/>
-        <w:numPr>
-          <w:ilvl w:val="1"/>
-          <w:numId w:val="1"/>
-        </w:numPr>
-        <w:rPr>
-          <w:lang w:val="en-US"/>
-        </w:rPr>
-      </w:pPr>
-      <w:r>
-        <w:rPr>
-          <w:lang w:val="en-US"/>
-        </w:rPr>
-        <w:t>Link to Collection by category</w:t>
-      </w:r>
-    </w:p>
-    <w:p>
-      <w:pPr>
-        <w:pStyle w:val="a3"/>
-        <w:ind w:left="1440"/>
-        <w:rPr>
-          <w:lang w:val="en-US"/>
-        </w:rPr>
-      </w:pPr>
-      <w:r>
-        <w:rPr>
-          <w:lang w:val="en-US"/>
-        </w:rPr>
-        <w:t xml:space="preserve">Possible categories: </w:t>
-      </w:r>
-    </w:p>
-    <w:p>
-      <w:pPr>
-        <w:pStyle w:val="a3"/>
-        <w:numPr>
-          <w:ilvl w:val="2"/>
-          <w:numId w:val="1"/>
-        </w:numPr>
-        <w:rPr>
-          <w:lang w:val="en-US"/>
-        </w:rPr>
-      </w:pPr>
-      <w:r>
-        <w:rPr>
-          <w:lang w:val="en-US"/>
-        </w:rPr>
-        <w:t>Heels</w:t>
-      </w:r>
-    </w:p>
-    <w:p>
-      <w:pPr>
-        <w:pStyle w:val="a3"/>
-        <w:numPr>
-          <w:ilvl w:val="2"/>
-          <w:numId w:val="1"/>
-        </w:numPr>
-        <w:rPr>
-          <w:lang w:val="en-US"/>
-        </w:rPr>
-      </w:pPr>
-      <w:r>
-        <w:rPr>
-          <w:lang w:val="en-US"/>
-        </w:rPr>
-        <w:t>Wedges</w:t>
-      </w:r>
-    </w:p>
-    <w:p>
-      <w:pPr>
-        <w:pStyle w:val="a3"/>
-        <w:numPr>
-          <w:ilvl w:val="2"/>
-          <w:numId w:val="1"/>
-        </w:numPr>
-        <w:rPr>
-          <w:lang w:val="en-US"/>
-        </w:rPr>
-      </w:pPr>
-      <w:r>
-        <w:rPr>
-          <w:lang w:val="en-US"/>
-        </w:rPr>
-        <w:t>Sandals</w:t>
-      </w:r>
-    </w:p>
-    <w:p>
-      <w:pPr>
-        <w:pStyle w:val="a3"/>
-        <w:numPr>
-          <w:ilvl w:val="2"/>
-          <w:numId w:val="1"/>
-        </w:numPr>
-        <w:rPr>
-          <w:lang w:val="en-US"/>
-        </w:rPr>
-      </w:pPr>
-      <w:r>
-        <w:rPr>
-          <w:lang w:val="en-US"/>
-        </w:rPr>
-        <w:t>Boots</w:t>
-      </w:r>
-    </w:p>
-    <w:p>
-      <w:pPr>
-        <w:pStyle w:val="a3"/>
-        <w:numPr>
-          <w:ilvl w:val="2"/>
-          <w:numId w:val="1"/>
-        </w:numPr>
-        <w:rPr>
-          <w:lang w:val="en-US"/>
-        </w:rPr>
-      </w:pPr>
-      <w:r>
-        <w:rPr>
-          <w:lang w:val="en-US"/>
-        </w:rPr>
-        <w:t>Summer 2019 Collection</w:t>
-      </w:r>
-    </w:p>
-    <w:p>
-      <w:pPr>
-        <w:pStyle w:val="a3"/>
-        <w:numPr>
-          <w:ilvl w:val="2"/>
-          <w:numId w:val="1"/>
-        </w:numPr>
-        <w:rPr>
-          <w:lang w:val="en-US"/>
-        </w:rPr>
-      </w:pPr>
-      <w:r>
-        <w:rPr>
-          <w:lang w:val="en-US"/>
-        </w:rPr>
-        <w:t>etc.</w:t>
-      </w:r>
-    </w:p>
-    <w:p>
-      <w:pPr>
-        <w:pStyle w:val="a3"/>
-        <w:rPr>
-          <w:lang w:val="en-US"/>
-        </w:rPr>
-      </w:pPr>
-      <w:r>
-        <w:rPr>
-          <w:lang w:val="en-US"/>
-        </w:rPr>
-        <w:t xml:space="preserve">* </w:t>
-      </w:r>
-      <w:r>
-        <w:rPr>
-          <w:lang w:val="en-US"/>
-        </w:rPr>
-        <w:t xml:space="preserve">links to different </w:t>
-      </w:r>
-      <w:r>
-        <w:rPr>
-          <w:lang w:val="en-US"/>
-        </w:rPr>
-        <w:t>collections of shoes</w:t>
-      </w:r>
-    </w:p>
-    <w:p>
-      <w:pPr>
-        <w:pStyle w:val="a3"/>
-        <w:rPr>
-          <w:lang w:val="en-US"/>
-        </w:rPr>
-      </w:pPr>
-      <w:r>
-        <w:rPr>
-          <w:lang w:val="en-US"/>
-        </w:rPr>
-        <w:t>* Basically, a Link to the same URL, just a different category every time</w:t>
-      </w:r>
-    </w:p>
-    <w:p>
-      <w:pPr>
-        <w:rPr>
-          <w:lang w:val="en-US"/>
-        </w:rPr>
-      </w:pPr>
-    </w:p>
-    <w:p>
-      <w:pPr>
-        <w:pStyle w:val="a3"/>
-        <w:numPr>
-          <w:ilvl w:val="0"/>
-          <w:numId w:val="1"/>
-        </w:numPr>
-        <w:rPr>
-          <w:lang w:val="en-US"/>
-        </w:rPr>
-      </w:pPr>
-      <w:proofErr w:type="spellStart"/>
-      <w:r>
-        <w:rPr>
-          <w:lang w:val="en-US"/>
-        </w:rPr>
         <w:t>MainBody</w:t>
       </w:r>
       <w:proofErr w:type="spellEnd"/>
@@ -990,7 +1077,6 @@
         <w:rPr>
           <w:lang w:val="en-US"/>
         </w:rPr>
-        <w:lastRenderedPageBreak/>
         <w:t>Route to every above Link</w:t>
       </w:r>
     </w:p>
@@ -1983,6 +2069,7 @@
         <w:rPr>
           <w:lang w:val="en-US"/>
         </w:rPr>
+        <w:lastRenderedPageBreak/>
         <w:t>AlsoViewed</w:t>
       </w:r>
       <w:proofErr w:type="spellEnd"/>

</xml_diff>